<commit_message>
Documented the ZVA bug in Bug Report/Segmented Sweep Points/. Also recompiled to incorporate a corrected version of VnaSegmentedSweep::readSParameterGroup() and ::measure(...)
</commit_message>
<xml_diff>
--- a/Bug Report/Segmented Sweep Points/ZVA Bug - Query Points, Segmented Sweep.docx
+++ b/Bug Report/Segmented Sweep Points/ZVA Bug - Query Points, Segmented Sweep.docx
@@ -12,13 +12,14 @@
     </w:p>
     <w:p>
       <w:r>
-        <w:t>The ZVA returns the incorrect number of points for a segmented sweep with the following query</w:t>
-      </w:r>
-      <w:proofErr w:type="gramStart"/>
-      <w:r>
-        <w:t>:</w:t>
-      </w:r>
-      <w:proofErr w:type="gramEnd"/>
+        <w:t xml:space="preserve">The ZVA returns the incorrect number of points for a segmented sweep with the following </w:t>
+      </w:r>
+      <w:r>
+        <w:t xml:space="preserve">SCPI </w:t>
+      </w:r>
+      <w:r>
+        <w:t>query:</w:t>
+      </w:r>
       <w:r>
         <w:br/>
       </w:r>
@@ -26,44 +27,8 @@
         <w:rPr>
           <w:color w:val="2E74B5" w:themeColor="accent1" w:themeShade="BF"/>
         </w:rPr>
-        <w:t>[</w:t>
-      </w:r>
-      <w:proofErr w:type="spellStart"/>
-      <w:r>
-        <w:rPr>
-          <w:color w:val="2E74B5" w:themeColor="accent1" w:themeShade="BF"/>
-        </w:rPr>
-        <w:t>SENSe</w:t>
-      </w:r>
-      <w:proofErr w:type="spellEnd"/>
-      <w:r>
-        <w:rPr>
-          <w:color w:val="2E74B5" w:themeColor="accent1" w:themeShade="BF"/>
-        </w:rPr>
-        <w:t>&lt;</w:t>
-      </w:r>
-      <w:proofErr w:type="spellStart"/>
-      <w:r>
-        <w:rPr>
-          <w:color w:val="2E74B5" w:themeColor="accent1" w:themeShade="BF"/>
-        </w:rPr>
-        <w:t>Ch</w:t>
-      </w:r>
-      <w:proofErr w:type="spellEnd"/>
-      <w:r>
-        <w:rPr>
-          <w:color w:val="2E74B5" w:themeColor="accent1" w:themeShade="BF"/>
-        </w:rPr>
-        <w:t>&gt;:]</w:t>
-      </w:r>
-      <w:proofErr w:type="spellStart"/>
-      <w:r>
-        <w:rPr>
-          <w:color w:val="2E74B5" w:themeColor="accent1" w:themeShade="BF"/>
-        </w:rPr>
-        <w:t>SWEep:POINts</w:t>
-      </w:r>
-      <w:proofErr w:type="spellEnd"/>
+        <w:t>[SENSe&lt;Ch&gt;:]SWEep:POINts</w:t>
+      </w:r>
       <w:r>
         <w:rPr>
           <w:color w:val="2E74B5" w:themeColor="accent1" w:themeShade="BF"/>
@@ -77,70 +42,34 @@
           <w:b/>
         </w:rPr>
       </w:pPr>
-      <w:r>
-        <w:rPr>
-          <w:b/>
-        </w:rPr>
-        <w:t>Example:</w:t>
-      </w:r>
     </w:p>
     <w:p>
-      <w:r>
-        <w:t>Load the segmented sweep set file</w:t>
-      </w:r>
-      <w:r>
-        <w:t xml:space="preserve"> (</w:t>
-      </w:r>
-      <w:proofErr w:type="spellStart"/>
-      <w:r>
-        <w:rPr>
-          <w:i/>
-        </w:rPr>
-        <w:t>SegmentedSweep.zvx</w:t>
-      </w:r>
-      <w:proofErr w:type="spellEnd"/>
-      <w:r>
-        <w:t xml:space="preserve"> on the ZVA, </w:t>
-      </w:r>
-      <w:proofErr w:type="spellStart"/>
-      <w:r>
-        <w:rPr>
-          <w:i/>
-        </w:rPr>
-        <w:t>SegmentedSweep.znx</w:t>
-      </w:r>
-      <w:proofErr w:type="spellEnd"/>
-      <w:r>
-        <w:t xml:space="preserve"> on the ZNB for comparison)</w:t>
+      <w:pPr>
+        <w:rPr>
+          <w:b/>
+        </w:rPr>
+      </w:pPr>
+      <w:bookmarkStart w:id="0" w:name="_GoBack"/>
+      <w:bookmarkEnd w:id="0"/>
+      <w:r>
+        <w:rPr>
+          <w:b/>
+        </w:rPr>
+        <w:t>Example:</w:t>
       </w:r>
     </w:p>
     <w:p>
       <w:r>
-        <w:t>Then s</w:t>
-      </w:r>
-      <w:r>
-        <w:t>end the following SCPI command:</w:t>
+        <w:t>Preset the instrument</w:t>
       </w:r>
     </w:p>
     <w:p>
-      <w:pPr>
-        <w:rPr>
-          <w:color w:val="808080" w:themeColor="background1" w:themeShade="80"/>
-        </w:rPr>
-      </w:pPr>
-      <w:r>
-        <w:rPr>
-          <w:color w:val="808080" w:themeColor="background1" w:themeShade="80"/>
-        </w:rPr>
-        <w:t>Query the number of points:</w:t>
-      </w:r>
-      <w:r>
-        <w:rPr>
-          <w:color w:val="808080" w:themeColor="background1" w:themeShade="80"/>
-        </w:rPr>
+      <w:r>
+        <w:t>In GPIB Explorer, query the number of sweep points in channel 1. The value returned should be 201.</w:t>
+      </w:r>
+      <w:r>
         <w:br/>
       </w:r>
-      <w:proofErr w:type="gramStart"/>
       <w:r>
         <w:rPr>
           <w:color w:val="2E74B5" w:themeColor="accent1" w:themeShade="BF"/>
@@ -151,41 +80,75 @@
         <w:rPr>
           <w:color w:val="2E74B5" w:themeColor="accent1" w:themeShade="BF"/>
         </w:rPr>
-        <w:t>SWE:POIN</w:t>
-      </w:r>
-      <w:proofErr w:type="gramEnd"/>
-      <w:r>
-        <w:rPr>
-          <w:color w:val="2E74B5" w:themeColor="accent1" w:themeShade="BF"/>
-        </w:rPr>
-        <w:t>?</w:t>
+        <w:t>SWE:POIN?</w:t>
       </w:r>
     </w:p>
     <w:p>
       <w:r>
-        <w:t xml:space="preserve">This query should return 301 points, the number of points in the segmented sweep. </w:t>
-      </w:r>
-      <w:r>
-        <w:t>The query works as expected on the ZNB. On the ZVA</w:t>
-      </w:r>
-      <w:r>
-        <w:t xml:space="preserve">, it will </w:t>
-      </w:r>
-      <w:r>
-        <w:t xml:space="preserve">instead </w:t>
-      </w:r>
-      <w:r>
-        <w:t>return the number of points before the segmented sweep was created (usually 201 points).</w:t>
+        <w:t>Load the segmented sweep set file</w:t>
+      </w:r>
+      <w:r>
+        <w:t xml:space="preserve"> (</w:t>
+      </w:r>
+      <w:r>
+        <w:rPr>
+          <w:i/>
+        </w:rPr>
+        <w:t>SegmentedSweep.zvx</w:t>
+      </w:r>
+      <w:r>
+        <w:t xml:space="preserve"> on the ZVA, </w:t>
+      </w:r>
+      <w:r>
+        <w:rPr>
+          <w:i/>
+        </w:rPr>
+        <w:t>SegmentedSweep.znx</w:t>
+      </w:r>
+      <w:r>
+        <w:t xml:space="preserve"> on the ZNB for comparison)</w:t>
       </w:r>
     </w:p>
     <w:p>
-      <w:pPr>
+      <w:r>
+        <w:t>Query the number of points via GPIB Explorer</w:t>
+      </w:r>
+      <w:r>
+        <w:t>:</w:t>
+      </w:r>
+      <w:r>
+        <w:rPr>
+          <w:color w:val="808080" w:themeColor="background1" w:themeShade="80"/>
+        </w:rPr>
+        <w:br/>
+      </w:r>
+      <w:r>
         <w:rPr>
           <w:color w:val="2E74B5" w:themeColor="accent1" w:themeShade="BF"/>
         </w:rPr>
-      </w:pPr>
-      <w:bookmarkStart w:id="0" w:name="_GoBack"/>
-      <w:bookmarkEnd w:id="0"/>
+        <w:t>:SENS1:</w:t>
+      </w:r>
+      <w:r>
+        <w:rPr>
+          <w:color w:val="2E74B5" w:themeColor="accent1" w:themeShade="BF"/>
+        </w:rPr>
+        <w:t>SWE:POIN?</w:t>
+      </w:r>
+    </w:p>
+    <w:p>
+      <w:r>
+        <w:t>This query should return 301 points</w:t>
+      </w:r>
+      <w:r>
+        <w:t>. Instead, it still returns 201. It appears to be returning the number of points in the non-segmented sweep that existed before the segmented sweep was created.</w:t>
+      </w:r>
+    </w:p>
+    <w:p>
+      <w:pPr>
+        <w:rPr>
+          <w:color w:val="2E74B5" w:themeColor="accent1" w:themeShade="BF"/>
+        </w:rPr>
+      </w:pPr>
     </w:p>
     <w:sectPr>
       <w:pgSz w:w="12240" w:h="15840"/>

</xml_diff>